<commit_message>
Alteração do dia 29/09/2025
Alteração do dia 29/09/2025
</commit_message>
<xml_diff>
--- a/SISTEMA DE AGENDAMENTO DE SERVIÇO DE MANICURE/SISTEMA DE AGENDAMENTO DE SERVIÇO DE MANICURE.docx
+++ b/SISTEMA DE AGENDAMENTO DE SERVIÇO DE MANICURE/SISTEMA DE AGENDAMENTO DE SERVIÇO DE MANICURE.docx
@@ -1645,31 +1645,7 @@
               <w:rPr>
                 <w:rStyle w:val="Hyperlink"/>
               </w:rPr>
-              <w:t>CO</w:t>
-            </w:r>
-            <w:r>
-              <w:rPr>
-                <w:rStyle w:val="Hyperlink"/>
-              </w:rPr>
-              <w:t>N</w:t>
-            </w:r>
-            <w:r>
-              <w:rPr>
-                <w:rStyle w:val="Hyperlink"/>
-              </w:rPr>
-              <w:t>CL</w:t>
-            </w:r>
-            <w:r>
-              <w:rPr>
-                <w:rStyle w:val="Hyperlink"/>
-              </w:rPr>
-              <w:t>U</w:t>
-            </w:r>
-            <w:r>
-              <w:rPr>
-                <w:rStyle w:val="Hyperlink"/>
-              </w:rPr>
-              <w:t>S</w:t>
+              <w:t>CONCLUS</w:t>
             </w:r>
             <w:r>
               <w:rPr>
@@ -1986,15 +1962,57 @@
           <w:lang w:val="en-US"/>
         </w:rPr>
       </w:pPr>
-      <w:r>
-        <w:rPr>
-          <w:rFonts w:ascii="Arial" w:hAnsi="Arial" w:cs="Arial"/>
-          <w:sz w:val="24"/>
-          <w:szCs w:val="24"/>
-          <w:lang w:val="en-US"/>
-        </w:rPr>
-        <w:t>Cadastro de clientes: usuários podem criar seu próprio registro</w:t>
-      </w:r>
+      <w:proofErr w:type="spellStart"/>
+      <w:r>
+        <w:rPr>
+          <w:rFonts w:ascii="Arial" w:hAnsi="Arial" w:cs="Arial"/>
+          <w:sz w:val="24"/>
+          <w:szCs w:val="24"/>
+          <w:lang w:val="en-US"/>
+        </w:rPr>
+        <w:t>Cadastro</w:t>
+      </w:r>
+      <w:proofErr w:type="spellEnd"/>
+      <w:r>
+        <w:rPr>
+          <w:rFonts w:ascii="Arial" w:hAnsi="Arial" w:cs="Arial"/>
+          <w:sz w:val="24"/>
+          <w:szCs w:val="24"/>
+          <w:lang w:val="en-US"/>
+        </w:rPr>
+        <w:t xml:space="preserve"> de </w:t>
+      </w:r>
+      <w:proofErr w:type="spellStart"/>
+      <w:r>
+        <w:rPr>
+          <w:rFonts w:ascii="Arial" w:hAnsi="Arial" w:cs="Arial"/>
+          <w:sz w:val="24"/>
+          <w:szCs w:val="24"/>
+          <w:lang w:val="en-US"/>
+        </w:rPr>
+        <w:t>clientes</w:t>
+      </w:r>
+      <w:proofErr w:type="spellEnd"/>
+      <w:r>
+        <w:rPr>
+          <w:rFonts w:ascii="Arial" w:hAnsi="Arial" w:cs="Arial"/>
+          <w:sz w:val="24"/>
+          <w:szCs w:val="24"/>
+          <w:lang w:val="en-US"/>
+        </w:rPr>
+        <w:t xml:space="preserve">: </w:t>
+      </w:r>
+      <w:proofErr w:type="spellStart"/>
+      <w:r>
+        <w:rPr>
+          <w:rFonts w:ascii="Arial" w:hAnsi="Arial" w:cs="Arial"/>
+          <w:sz w:val="24"/>
+          <w:szCs w:val="24"/>
+          <w:lang w:val="en-US"/>
+        </w:rPr>
+        <w:t>usuários</w:t>
+      </w:r>
+      <w:proofErr w:type="spellEnd"/>
       <w:r>
         <w:rPr>
           <w:rFonts w:ascii="Arial" w:hAnsi="Arial" w:cs="Arial"/>
@@ -2012,6 +2030,106 @@
           <w:szCs w:val="24"/>
           <w:lang w:val="en-US"/>
         </w:rPr>
+        <w:t>podem</w:t>
+      </w:r>
+      <w:proofErr w:type="spellEnd"/>
+      <w:r>
+        <w:rPr>
+          <w:rFonts w:ascii="Arial" w:hAnsi="Arial" w:cs="Arial"/>
+          <w:sz w:val="24"/>
+          <w:szCs w:val="24"/>
+          <w:lang w:val="en-US"/>
+        </w:rPr>
+        <w:t xml:space="preserve"> </w:t>
+      </w:r>
+      <w:proofErr w:type="spellStart"/>
+      <w:r>
+        <w:rPr>
+          <w:rFonts w:ascii="Arial" w:hAnsi="Arial" w:cs="Arial"/>
+          <w:sz w:val="24"/>
+          <w:szCs w:val="24"/>
+          <w:lang w:val="en-US"/>
+        </w:rPr>
+        <w:t>criar</w:t>
+      </w:r>
+      <w:proofErr w:type="spellEnd"/>
+      <w:r>
+        <w:rPr>
+          <w:rFonts w:ascii="Arial" w:hAnsi="Arial" w:cs="Arial"/>
+          <w:sz w:val="24"/>
+          <w:szCs w:val="24"/>
+          <w:lang w:val="en-US"/>
+        </w:rPr>
+        <w:t xml:space="preserve"> </w:t>
+      </w:r>
+      <w:proofErr w:type="spellStart"/>
+      <w:r>
+        <w:rPr>
+          <w:rFonts w:ascii="Arial" w:hAnsi="Arial" w:cs="Arial"/>
+          <w:sz w:val="24"/>
+          <w:szCs w:val="24"/>
+          <w:lang w:val="en-US"/>
+        </w:rPr>
+        <w:t>seu</w:t>
+      </w:r>
+      <w:proofErr w:type="spellEnd"/>
+      <w:r>
+        <w:rPr>
+          <w:rFonts w:ascii="Arial" w:hAnsi="Arial" w:cs="Arial"/>
+          <w:sz w:val="24"/>
+          <w:szCs w:val="24"/>
+          <w:lang w:val="en-US"/>
+        </w:rPr>
+        <w:t xml:space="preserve"> </w:t>
+      </w:r>
+      <w:proofErr w:type="spellStart"/>
+      <w:r>
+        <w:rPr>
+          <w:rFonts w:ascii="Arial" w:hAnsi="Arial" w:cs="Arial"/>
+          <w:sz w:val="24"/>
+          <w:szCs w:val="24"/>
+          <w:lang w:val="en-US"/>
+        </w:rPr>
+        <w:t>próprio</w:t>
+      </w:r>
+      <w:proofErr w:type="spellEnd"/>
+      <w:r>
+        <w:rPr>
+          <w:rFonts w:ascii="Arial" w:hAnsi="Arial" w:cs="Arial"/>
+          <w:sz w:val="24"/>
+          <w:szCs w:val="24"/>
+          <w:lang w:val="en-US"/>
+        </w:rPr>
+        <w:t xml:space="preserve"> </w:t>
+      </w:r>
+      <w:proofErr w:type="spellStart"/>
+      <w:r>
+        <w:rPr>
+          <w:rFonts w:ascii="Arial" w:hAnsi="Arial" w:cs="Arial"/>
+          <w:sz w:val="24"/>
+          <w:szCs w:val="24"/>
+          <w:lang w:val="en-US"/>
+        </w:rPr>
+        <w:t>registro</w:t>
+      </w:r>
+      <w:proofErr w:type="spellEnd"/>
+      <w:r>
+        <w:rPr>
+          <w:rFonts w:ascii="Arial" w:hAnsi="Arial" w:cs="Arial"/>
+          <w:sz w:val="24"/>
+          <w:szCs w:val="24"/>
+          <w:lang w:val="en-US"/>
+        </w:rPr>
+        <w:t xml:space="preserve"> </w:t>
+      </w:r>
+      <w:proofErr w:type="spellStart"/>
+      <w:r>
+        <w:rPr>
+          <w:rFonts w:ascii="Arial" w:hAnsi="Arial" w:cs="Arial"/>
+          <w:sz w:val="24"/>
+          <w:szCs w:val="24"/>
+          <w:lang w:val="en-US"/>
+        </w:rPr>
         <w:t>na</w:t>
       </w:r>
       <w:proofErr w:type="spellEnd"/>
@@ -2022,7 +2140,87 @@
           <w:szCs w:val="24"/>
           <w:lang w:val="en-US"/>
         </w:rPr>
-        <w:t xml:space="preserve"> plataforma, editar e excluir dados pessoais.</w:t>
+        <w:t xml:space="preserve"> </w:t>
+      </w:r>
+      <w:proofErr w:type="spellStart"/>
+      <w:r>
+        <w:rPr>
+          <w:rFonts w:ascii="Arial" w:hAnsi="Arial" w:cs="Arial"/>
+          <w:sz w:val="24"/>
+          <w:szCs w:val="24"/>
+          <w:lang w:val="en-US"/>
+        </w:rPr>
+        <w:t>plataforma</w:t>
+      </w:r>
+      <w:proofErr w:type="spellEnd"/>
+      <w:r>
+        <w:rPr>
+          <w:rFonts w:ascii="Arial" w:hAnsi="Arial" w:cs="Arial"/>
+          <w:sz w:val="24"/>
+          <w:szCs w:val="24"/>
+          <w:lang w:val="en-US"/>
+        </w:rPr>
+        <w:t xml:space="preserve">, </w:t>
+      </w:r>
+      <w:proofErr w:type="spellStart"/>
+      <w:r>
+        <w:rPr>
+          <w:rFonts w:ascii="Arial" w:hAnsi="Arial" w:cs="Arial"/>
+          <w:sz w:val="24"/>
+          <w:szCs w:val="24"/>
+          <w:lang w:val="en-US"/>
+        </w:rPr>
+        <w:t>editar</w:t>
+      </w:r>
+      <w:proofErr w:type="spellEnd"/>
+      <w:r>
+        <w:rPr>
+          <w:rFonts w:ascii="Arial" w:hAnsi="Arial" w:cs="Arial"/>
+          <w:sz w:val="24"/>
+          <w:szCs w:val="24"/>
+          <w:lang w:val="en-US"/>
+        </w:rPr>
+        <w:t xml:space="preserve"> e </w:t>
+      </w:r>
+      <w:proofErr w:type="spellStart"/>
+      <w:r>
+        <w:rPr>
+          <w:rFonts w:ascii="Arial" w:hAnsi="Arial" w:cs="Arial"/>
+          <w:sz w:val="24"/>
+          <w:szCs w:val="24"/>
+          <w:lang w:val="en-US"/>
+        </w:rPr>
+        <w:t>excluir</w:t>
+      </w:r>
+      <w:proofErr w:type="spellEnd"/>
+      <w:r>
+        <w:rPr>
+          <w:rFonts w:ascii="Arial" w:hAnsi="Arial" w:cs="Arial"/>
+          <w:sz w:val="24"/>
+          <w:szCs w:val="24"/>
+          <w:lang w:val="en-US"/>
+        </w:rPr>
+        <w:t xml:space="preserve"> dados </w:t>
+      </w:r>
+      <w:proofErr w:type="spellStart"/>
+      <w:r>
+        <w:rPr>
+          <w:rFonts w:ascii="Arial" w:hAnsi="Arial" w:cs="Arial"/>
+          <w:sz w:val="24"/>
+          <w:szCs w:val="24"/>
+          <w:lang w:val="en-US"/>
+        </w:rPr>
+        <w:t>pessoais</w:t>
+      </w:r>
+      <w:proofErr w:type="spellEnd"/>
+      <w:r>
+        <w:rPr>
+          <w:rFonts w:ascii="Arial" w:hAnsi="Arial" w:cs="Arial"/>
+          <w:sz w:val="24"/>
+          <w:szCs w:val="24"/>
+          <w:lang w:val="en-US"/>
+        </w:rPr>
+        <w:t>.</w:t>
       </w:r>
     </w:p>
     <w:p>
@@ -2042,14 +2240,45 @@
           <w:lang w:val="en-US"/>
         </w:rPr>
       </w:pPr>
-      <w:r>
-        <w:rPr>
-          <w:rFonts w:ascii="Arial" w:hAnsi="Arial" w:cs="Arial"/>
-          <w:sz w:val="24"/>
-          <w:szCs w:val="24"/>
-          <w:lang w:val="en-US"/>
-        </w:rPr>
-        <w:t xml:space="preserve">Agendamento simples: usuário </w:t>
+      <w:proofErr w:type="spellStart"/>
+      <w:r>
+        <w:rPr>
+          <w:rFonts w:ascii="Arial" w:hAnsi="Arial" w:cs="Arial"/>
+          <w:sz w:val="24"/>
+          <w:szCs w:val="24"/>
+          <w:lang w:val="en-US"/>
+        </w:rPr>
+        <w:t>Agendamento</w:t>
+      </w:r>
+      <w:proofErr w:type="spellEnd"/>
+      <w:r>
+        <w:rPr>
+          <w:rFonts w:ascii="Arial" w:hAnsi="Arial" w:cs="Arial"/>
+          <w:sz w:val="24"/>
+          <w:szCs w:val="24"/>
+          <w:lang w:val="en-US"/>
+        </w:rPr>
+        <w:t xml:space="preserve"> simples: </w:t>
+      </w:r>
+      <w:proofErr w:type="spellStart"/>
+      <w:r>
+        <w:rPr>
+          <w:rFonts w:ascii="Arial" w:hAnsi="Arial" w:cs="Arial"/>
+          <w:sz w:val="24"/>
+          <w:szCs w:val="24"/>
+          <w:lang w:val="en-US"/>
+        </w:rPr>
+        <w:t>usuário</w:t>
+      </w:r>
+      <w:proofErr w:type="spellEnd"/>
+      <w:r>
+        <w:rPr>
+          <w:rFonts w:ascii="Arial" w:hAnsi="Arial" w:cs="Arial"/>
+          <w:sz w:val="24"/>
+          <w:szCs w:val="24"/>
+          <w:lang w:val="en-US"/>
+        </w:rPr>
+        <w:t xml:space="preserve"> </w:t>
       </w:r>
       <w:proofErr w:type="spellStart"/>
       <w:r>
@@ -2434,7 +2663,27 @@
           <w:szCs w:val="24"/>
           <w:lang w:val="en-US"/>
         </w:rPr>
-        <w:t xml:space="preserve"> cliente </w:t>
+        <w:t xml:space="preserve"> </w:t>
+      </w:r>
+      <w:proofErr w:type="spellStart"/>
+      <w:r>
+        <w:rPr>
+          <w:rFonts w:ascii="Arial" w:hAnsi="Arial" w:cs="Arial"/>
+          <w:sz w:val="24"/>
+          <w:szCs w:val="24"/>
+          <w:lang w:val="en-US"/>
+        </w:rPr>
+        <w:t>cliente</w:t>
+      </w:r>
+      <w:proofErr w:type="spellEnd"/>
+      <w:r>
+        <w:rPr>
+          <w:rFonts w:ascii="Arial" w:hAnsi="Arial" w:cs="Arial"/>
+          <w:sz w:val="24"/>
+          <w:szCs w:val="24"/>
+          <w:lang w:val="en-US"/>
+        </w:rPr>
+        <w:t xml:space="preserve"> </w:t>
       </w:r>
       <w:proofErr w:type="spellStart"/>
       <w:r>
@@ -2561,7 +2810,27 @@
           <w:szCs w:val="24"/>
           <w:lang w:val="en-US"/>
         </w:rPr>
-        <w:t xml:space="preserve">: registro de </w:t>
+        <w:t xml:space="preserve">: </w:t>
+      </w:r>
+      <w:proofErr w:type="spellStart"/>
+      <w:r>
+        <w:rPr>
+          <w:rFonts w:ascii="Arial" w:hAnsi="Arial" w:cs="Arial"/>
+          <w:sz w:val="24"/>
+          <w:szCs w:val="24"/>
+          <w:lang w:val="en-US"/>
+        </w:rPr>
+        <w:t>registro</w:t>
+      </w:r>
+      <w:proofErr w:type="spellEnd"/>
+      <w:r>
+        <w:rPr>
+          <w:rFonts w:ascii="Arial" w:hAnsi="Arial" w:cs="Arial"/>
+          <w:sz w:val="24"/>
+          <w:szCs w:val="24"/>
+          <w:lang w:val="en-US"/>
+        </w:rPr>
+        <w:t xml:space="preserve"> de </w:t>
       </w:r>
       <w:proofErr w:type="spellStart"/>
       <w:r>
@@ -2779,7 +3048,27 @@
           <w:szCs w:val="24"/>
           <w:lang w:val="en-US"/>
         </w:rPr>
-        <w:t xml:space="preserve"> ou notificação interna).</w:t>
+        <w:t xml:space="preserve"> </w:t>
+      </w:r>
+      <w:proofErr w:type="spellStart"/>
+      <w:r>
+        <w:rPr>
+          <w:rFonts w:ascii="Arial" w:hAnsi="Arial" w:cs="Arial"/>
+          <w:sz w:val="24"/>
+          <w:szCs w:val="24"/>
+          <w:lang w:val="en-US"/>
+        </w:rPr>
+        <w:t>ou</w:t>
+      </w:r>
+      <w:proofErr w:type="spellEnd"/>
+      <w:r>
+        <w:rPr>
+          <w:rFonts w:ascii="Arial" w:hAnsi="Arial" w:cs="Arial"/>
+          <w:sz w:val="24"/>
+          <w:szCs w:val="24"/>
+          <w:lang w:val="en-US"/>
+        </w:rPr>
+        <w:t xml:space="preserve"> notificação interna).</w:t>
       </w:r>
     </w:p>
     <w:p>
@@ -4808,17 +5097,24 @@
         <w:rPr>
           <w:caps w:val="0"/>
         </w:rPr>
-        <w:t>Diagrama De Caso</w:t>
-      </w:r>
+        <w:t>Diagrama</w:t>
+      </w:r>
+      <w:r>
+        <w:rPr>
+          <w:caps w:val="0"/>
+        </w:rPr>
+        <w:t xml:space="preserve"> De Caso</w:t>
+      </w:r>
+      <w:bookmarkEnd w:id="7"/>
       <w:r>
         <w:rPr>
           <w:noProof/>
         </w:rPr>
         <w:drawing>
-          <wp:inline distT="0" distB="0" distL="0" distR="0" wp14:anchorId="03921C10" wp14:editId="0EBD00A4">
-            <wp:extent cx="5760085" cy="4017144"/>
-            <wp:effectExtent l="0" t="0" r="0" b="2540"/>
-            <wp:docPr id="118443390" name="Imagem 1"/>
+          <wp:inline distT="0" distB="0" distL="0" distR="0" wp14:anchorId="7A8E9BE1" wp14:editId="64F39AEF">
+            <wp:extent cx="5753100" cy="4324350"/>
+            <wp:effectExtent l="0" t="0" r="0" b="0"/>
+            <wp:docPr id="1932824633" name="Imagem 1"/>
             <wp:cNvGraphicFramePr>
               <a:graphicFrameLocks xmlns:a="http://schemas.openxmlformats.org/drawingml/2006/main" noChangeAspect="1"/>
             </wp:cNvGraphicFramePr>
@@ -4826,7 +5122,7 @@
               <a:graphicData uri="http://schemas.openxmlformats.org/drawingml/2006/picture">
                 <pic:pic xmlns:pic="http://schemas.openxmlformats.org/drawingml/2006/picture">
                   <pic:nvPicPr>
-                    <pic:cNvPr id="0" name="Picture 5"/>
+                    <pic:cNvPr id="0" name="Picture 1"/>
                     <pic:cNvPicPr>
                       <a:picLocks noChangeAspect="1" noChangeArrowheads="1"/>
                     </pic:cNvPicPr>
@@ -4847,7 +5143,7 @@
                   <pic:spPr bwMode="auto">
                     <a:xfrm>
                       <a:off x="0" y="0"/>
-                      <a:ext cx="5760085" cy="4017144"/>
+                      <a:ext cx="5753100" cy="4324350"/>
                     </a:xfrm>
                     <a:prstGeom prst="rect">
                       <a:avLst/>
@@ -4863,7 +5159,6 @@
           </wp:inline>
         </w:drawing>
       </w:r>
-      <w:bookmarkEnd w:id="7"/>
     </w:p>
     <w:p>
       <w:pPr>
@@ -4892,7 +5187,13 @@
       <w:bookmarkStart w:id="9" w:name="_Toc209170650"/>
       <w:r>
         <w:lastRenderedPageBreak/>
-        <w:t>3. 2 Descrição textual – caso de uso</w:t>
+        <w:t xml:space="preserve">3. 2 </w:t>
+      </w:r>
+      <w:r>
+        <w:rPr>
+          <w:caps w:val="0"/>
+        </w:rPr>
+        <w:t>Descrição Textual – Caso De Uso</w:t>
       </w:r>
       <w:bookmarkEnd w:id="8"/>
       <w:bookmarkEnd w:id="9"/>
@@ -5000,6 +5301,561 @@
         <w:jc w:val="both"/>
       </w:pPr>
       <w:r>
+        <w:br w:type="page"/>
+      </w:r>
+    </w:p>
+    <w:p>
+      <w:pPr>
+        <w:pStyle w:val="Ttulo2"/>
+        <w:spacing w:line="360" w:lineRule="auto"/>
+        <w:jc w:val="both"/>
+        <w:rPr>
+          <w:rFonts w:cs="Arial"/>
+          <w:caps w:val="0"/>
+          <w:szCs w:val="24"/>
+        </w:rPr>
+      </w:pPr>
+      <w:bookmarkStart w:id="18" w:name="_Toc209170651"/>
+      <w:r>
+        <w:rPr>
+          <w:rFonts w:cs="Arial"/>
+          <w:szCs w:val="24"/>
+        </w:rPr>
+        <w:lastRenderedPageBreak/>
+        <w:t xml:space="preserve">3.3 </w:t>
+      </w:r>
+      <w:r>
+        <w:rPr>
+          <w:rFonts w:cs="Arial"/>
+          <w:caps w:val="0"/>
+          <w:szCs w:val="24"/>
+        </w:rPr>
+        <w:t>Diagrama De Sequência Do Sistema</w:t>
+      </w:r>
+    </w:p>
+    <w:p>
+      <w:pPr>
+        <w:spacing w:line="360" w:lineRule="auto"/>
+        <w:ind w:firstLine="720"/>
+        <w:jc w:val="both"/>
+        <w:rPr>
+          <w:rFonts w:ascii="Arial" w:hAnsi="Arial" w:cs="Arial"/>
+          <w:sz w:val="24"/>
+          <w:szCs w:val="24"/>
+        </w:rPr>
+      </w:pPr>
+      <w:r>
+        <w:rPr>
+          <w:rFonts w:ascii="Arial" w:hAnsi="Arial" w:cs="Arial"/>
+          <w:sz w:val="24"/>
+          <w:szCs w:val="24"/>
+        </w:rPr>
+        <w:t>"Diagrama que descreve a interação entre objetos, com ênfase na ordem temporal das mensagens trocadas, representando a dinâmica de um determinado processo ou operação dentro de um sistema." (ADAPTAÇÃO DE UML, 2020).</w:t>
+      </w:r>
+    </w:p>
+    <w:p>
+      <w:pPr>
+        <w:spacing w:line="360" w:lineRule="auto"/>
+        <w:jc w:val="both"/>
+        <w:rPr>
+          <w:rFonts w:ascii="Arial" w:hAnsi="Arial" w:cs="Arial"/>
+          <w:b/>
+          <w:bCs/>
+          <w:sz w:val="24"/>
+          <w:szCs w:val="24"/>
+        </w:rPr>
+      </w:pPr>
+    </w:p>
+    <w:p>
+      <w:pPr>
+        <w:pStyle w:val="Ttulo4"/>
+        <w:spacing w:line="360" w:lineRule="auto"/>
+        <w:jc w:val="both"/>
+        <w:rPr>
+          <w:rFonts w:ascii="Arial" w:hAnsi="Arial" w:cs="Arial"/>
+        </w:rPr>
+      </w:pPr>
+      <w:r>
+        <w:rPr>
+          <w:rFonts w:ascii="Arial" w:hAnsi="Arial" w:cs="Arial"/>
+        </w:rPr>
+        <w:lastRenderedPageBreak/>
+        <w:t>3.3.1 Consultar Horários Disponíveis</w:t>
+      </w:r>
+    </w:p>
+    <w:p>
+      <w:pPr>
+        <w:spacing w:line="360" w:lineRule="auto"/>
+        <w:rPr>
+          <w:rFonts w:ascii="Arial" w:hAnsi="Arial" w:cs="Arial"/>
+        </w:rPr>
+      </w:pPr>
+      <w:r>
+        <w:rPr>
+          <w:rFonts w:ascii="Arial" w:hAnsi="Arial" w:cs="Arial"/>
+          <w:b/>
+          <w:bCs/>
+          <w:noProof/>
+          <w:sz w:val="24"/>
+          <w:szCs w:val="24"/>
+        </w:rPr>
+        <w:drawing>
+          <wp:inline distT="0" distB="0" distL="0" distR="0" wp14:anchorId="2C85FD1B" wp14:editId="2B4BC894">
+            <wp:extent cx="5716905" cy="7617460"/>
+            <wp:effectExtent l="0" t="0" r="0" b="2540"/>
+            <wp:docPr id="879258611" name="Imagem 11"/>
+            <wp:cNvGraphicFramePr>
+              <a:graphicFrameLocks xmlns:a="http://schemas.openxmlformats.org/drawingml/2006/main" noChangeAspect="1"/>
+            </wp:cNvGraphicFramePr>
+            <a:graphic xmlns:a="http://schemas.openxmlformats.org/drawingml/2006/main">
+              <a:graphicData uri="http://schemas.openxmlformats.org/drawingml/2006/picture">
+                <pic:pic xmlns:pic="http://schemas.openxmlformats.org/drawingml/2006/picture">
+                  <pic:nvPicPr>
+                    <pic:cNvPr id="0" name="Picture 11"/>
+                    <pic:cNvPicPr>
+                      <a:picLocks noChangeAspect="1" noChangeArrowheads="1"/>
+                    </pic:cNvPicPr>
+                  </pic:nvPicPr>
+                  <pic:blipFill>
+                    <a:blip r:embed="rId11">
+                      <a:extLst>
+                        <a:ext uri="{28A0092B-C50C-407E-A947-70E740481C1C}">
+                          <a14:useLocalDpi xmlns:a14="http://schemas.microsoft.com/office/drawing/2010/main" val="0"/>
+                        </a:ext>
+                      </a:extLst>
+                    </a:blip>
+                    <a:srcRect/>
+                    <a:stretch>
+                      <a:fillRect/>
+                    </a:stretch>
+                  </pic:blipFill>
+                  <pic:spPr bwMode="auto">
+                    <a:xfrm>
+                      <a:off x="0" y="0"/>
+                      <a:ext cx="5716905" cy="7617460"/>
+                    </a:xfrm>
+                    <a:prstGeom prst="rect">
+                      <a:avLst/>
+                    </a:prstGeom>
+                    <a:noFill/>
+                    <a:ln>
+                      <a:noFill/>
+                    </a:ln>
+                  </pic:spPr>
+                </pic:pic>
+              </a:graphicData>
+            </a:graphic>
+          </wp:inline>
+        </w:drawing>
+      </w:r>
+    </w:p>
+    <w:p>
+      <w:pPr>
+        <w:pStyle w:val="Ttulo4"/>
+        <w:spacing w:line="360" w:lineRule="auto"/>
+        <w:jc w:val="both"/>
+        <w:rPr>
+          <w:rFonts w:ascii="Arial" w:hAnsi="Arial" w:cs="Arial"/>
+        </w:rPr>
+      </w:pPr>
+      <w:r>
+        <w:rPr>
+          <w:rFonts w:ascii="Arial" w:hAnsi="Arial" w:cs="Arial"/>
+        </w:rPr>
+        <w:lastRenderedPageBreak/>
+        <w:t>3.3.2 Confirmar Atendimentos Realizados</w:t>
+      </w:r>
+    </w:p>
+    <w:p>
+      <w:pPr>
+        <w:spacing w:line="360" w:lineRule="auto"/>
+        <w:jc w:val="center"/>
+        <w:rPr>
+          <w:rFonts w:ascii="Arial" w:hAnsi="Arial" w:cs="Arial"/>
+        </w:rPr>
+      </w:pPr>
+      <w:r>
+        <w:rPr>
+          <w:rFonts w:ascii="Arial" w:hAnsi="Arial" w:cs="Arial"/>
+          <w:b/>
+          <w:bCs/>
+          <w:noProof/>
+          <w:sz w:val="24"/>
+          <w:szCs w:val="24"/>
+        </w:rPr>
+        <w:drawing>
+          <wp:inline distT="0" distB="0" distL="0" distR="0" wp14:anchorId="6F51CFA2" wp14:editId="3D3536DC">
+            <wp:extent cx="5748655" cy="4309745"/>
+            <wp:effectExtent l="0" t="4445" r="0" b="0"/>
+            <wp:docPr id="2039967618" name="Imagem 10"/>
+            <wp:cNvGraphicFramePr>
+              <a:graphicFrameLocks xmlns:a="http://schemas.openxmlformats.org/drawingml/2006/main" noChangeAspect="1"/>
+            </wp:cNvGraphicFramePr>
+            <a:graphic xmlns:a="http://schemas.openxmlformats.org/drawingml/2006/main">
+              <a:graphicData uri="http://schemas.openxmlformats.org/drawingml/2006/picture">
+                <pic:pic xmlns:pic="http://schemas.openxmlformats.org/drawingml/2006/picture">
+                  <pic:nvPicPr>
+                    <pic:cNvPr id="0" name="Picture 10"/>
+                    <pic:cNvPicPr>
+                      <a:picLocks noChangeAspect="1" noChangeArrowheads="1"/>
+                    </pic:cNvPicPr>
+                  </pic:nvPicPr>
+                  <pic:blipFill>
+                    <a:blip r:embed="rId12" cstate="print">
+                      <a:extLst>
+                        <a:ext uri="{28A0092B-C50C-407E-A947-70E740481C1C}">
+                          <a14:useLocalDpi xmlns:a14="http://schemas.microsoft.com/office/drawing/2010/main" val="0"/>
+                        </a:ext>
+                      </a:extLst>
+                    </a:blip>
+                    <a:srcRect/>
+                    <a:stretch>
+                      <a:fillRect/>
+                    </a:stretch>
+                  </pic:blipFill>
+                  <pic:spPr bwMode="auto">
+                    <a:xfrm rot="16200000">
+                      <a:off x="0" y="0"/>
+                      <a:ext cx="5748655" cy="4309745"/>
+                    </a:xfrm>
+                    <a:prstGeom prst="rect">
+                      <a:avLst/>
+                    </a:prstGeom>
+                    <a:noFill/>
+                    <a:ln>
+                      <a:noFill/>
+                    </a:ln>
+                  </pic:spPr>
+                </pic:pic>
+              </a:graphicData>
+            </a:graphic>
+          </wp:inline>
+        </w:drawing>
+      </w:r>
+    </w:p>
+    <w:p>
+      <w:pPr>
+        <w:pStyle w:val="Ttulo4"/>
+        <w:spacing w:line="360" w:lineRule="auto"/>
+        <w:rPr>
+          <w:rFonts w:ascii="Arial" w:hAnsi="Arial" w:cs="Arial"/>
+        </w:rPr>
+      </w:pPr>
+      <w:r>
+        <w:rPr>
+          <w:rFonts w:ascii="Arial" w:hAnsi="Arial" w:cs="Arial"/>
+        </w:rPr>
+        <w:lastRenderedPageBreak/>
+        <w:t>3.3.3 Alterar Horário</w:t>
+      </w:r>
+    </w:p>
+    <w:p>
+      <w:pPr>
+        <w:spacing w:line="360" w:lineRule="auto"/>
+        <w:rPr>
+          <w:rFonts w:ascii="Arial" w:hAnsi="Arial" w:cs="Arial"/>
+        </w:rPr>
+      </w:pPr>
+      <w:r>
+        <w:rPr>
+          <w:rFonts w:ascii="Arial" w:hAnsi="Arial" w:cs="Arial"/>
+          <w:b/>
+          <w:bCs/>
+          <w:noProof/>
+          <w:sz w:val="24"/>
+          <w:szCs w:val="24"/>
+        </w:rPr>
+        <w:drawing>
+          <wp:inline distT="0" distB="0" distL="0" distR="0" wp14:anchorId="319A1F19" wp14:editId="00A7D987">
+            <wp:extent cx="5716905" cy="7617460"/>
+            <wp:effectExtent l="0" t="0" r="0" b="2540"/>
+            <wp:docPr id="605405266" name="Imagem 14"/>
+            <wp:cNvGraphicFramePr>
+              <a:graphicFrameLocks xmlns:a="http://schemas.openxmlformats.org/drawingml/2006/main" noChangeAspect="1"/>
+            </wp:cNvGraphicFramePr>
+            <a:graphic xmlns:a="http://schemas.openxmlformats.org/drawingml/2006/main">
+              <a:graphicData uri="http://schemas.openxmlformats.org/drawingml/2006/picture">
+                <pic:pic xmlns:pic="http://schemas.openxmlformats.org/drawingml/2006/picture">
+                  <pic:nvPicPr>
+                    <pic:cNvPr id="0" name="Picture 14"/>
+                    <pic:cNvPicPr>
+                      <a:picLocks noChangeAspect="1" noChangeArrowheads="1"/>
+                    </pic:cNvPicPr>
+                  </pic:nvPicPr>
+                  <pic:blipFill>
+                    <a:blip r:embed="rId13">
+                      <a:extLst>
+                        <a:ext uri="{28A0092B-C50C-407E-A947-70E740481C1C}">
+                          <a14:useLocalDpi xmlns:a14="http://schemas.microsoft.com/office/drawing/2010/main" val="0"/>
+                        </a:ext>
+                      </a:extLst>
+                    </a:blip>
+                    <a:srcRect/>
+                    <a:stretch>
+                      <a:fillRect/>
+                    </a:stretch>
+                  </pic:blipFill>
+                  <pic:spPr bwMode="auto">
+                    <a:xfrm>
+                      <a:off x="0" y="0"/>
+                      <a:ext cx="5716905" cy="7617460"/>
+                    </a:xfrm>
+                    <a:prstGeom prst="rect">
+                      <a:avLst/>
+                    </a:prstGeom>
+                    <a:noFill/>
+                    <a:ln>
+                      <a:noFill/>
+                    </a:ln>
+                  </pic:spPr>
+                </pic:pic>
+              </a:graphicData>
+            </a:graphic>
+          </wp:inline>
+        </w:drawing>
+      </w:r>
+    </w:p>
+    <w:p>
+      <w:pPr>
+        <w:pStyle w:val="Ttulo4"/>
+        <w:spacing w:line="360" w:lineRule="auto"/>
+        <w:rPr>
+          <w:rFonts w:ascii="Arial" w:hAnsi="Arial" w:cs="Arial"/>
+        </w:rPr>
+      </w:pPr>
+      <w:r>
+        <w:rPr>
+          <w:rFonts w:ascii="Arial" w:hAnsi="Arial" w:cs="Arial"/>
+        </w:rPr>
+        <w:lastRenderedPageBreak/>
+        <w:t>3.3.4 Agendar Horário</w:t>
+      </w:r>
+    </w:p>
+    <w:p>
+      <w:pPr>
+        <w:spacing w:line="360" w:lineRule="auto"/>
+        <w:rPr>
+          <w:rFonts w:ascii="Arial" w:hAnsi="Arial" w:cs="Arial"/>
+        </w:rPr>
+      </w:pPr>
+      <w:r>
+        <w:rPr>
+          <w:rFonts w:ascii="Arial" w:hAnsi="Arial" w:cs="Arial"/>
+          <w:b/>
+          <w:bCs/>
+          <w:noProof/>
+          <w:sz w:val="24"/>
+          <w:szCs w:val="24"/>
+        </w:rPr>
+        <w:drawing>
+          <wp:inline distT="0" distB="0" distL="0" distR="0" wp14:anchorId="14012AED" wp14:editId="0BD8845E">
+            <wp:extent cx="5716905" cy="7617460"/>
+            <wp:effectExtent l="0" t="0" r="0" b="2540"/>
+            <wp:docPr id="660982647" name="Imagem 13"/>
+            <wp:cNvGraphicFramePr>
+              <a:graphicFrameLocks xmlns:a="http://schemas.openxmlformats.org/drawingml/2006/main" noChangeAspect="1"/>
+            </wp:cNvGraphicFramePr>
+            <a:graphic xmlns:a="http://schemas.openxmlformats.org/drawingml/2006/main">
+              <a:graphicData uri="http://schemas.openxmlformats.org/drawingml/2006/picture">
+                <pic:pic xmlns:pic="http://schemas.openxmlformats.org/drawingml/2006/picture">
+                  <pic:nvPicPr>
+                    <pic:cNvPr id="0" name="Picture 13"/>
+                    <pic:cNvPicPr>
+                      <a:picLocks noChangeAspect="1" noChangeArrowheads="1"/>
+                    </pic:cNvPicPr>
+                  </pic:nvPicPr>
+                  <pic:blipFill>
+                    <a:blip r:embed="rId14">
+                      <a:extLst>
+                        <a:ext uri="{28A0092B-C50C-407E-A947-70E740481C1C}">
+                          <a14:useLocalDpi xmlns:a14="http://schemas.microsoft.com/office/drawing/2010/main" val="0"/>
+                        </a:ext>
+                      </a:extLst>
+                    </a:blip>
+                    <a:srcRect/>
+                    <a:stretch>
+                      <a:fillRect/>
+                    </a:stretch>
+                  </pic:blipFill>
+                  <pic:spPr bwMode="auto">
+                    <a:xfrm>
+                      <a:off x="0" y="0"/>
+                      <a:ext cx="5716905" cy="7617460"/>
+                    </a:xfrm>
+                    <a:prstGeom prst="rect">
+                      <a:avLst/>
+                    </a:prstGeom>
+                    <a:noFill/>
+                    <a:ln>
+                      <a:noFill/>
+                    </a:ln>
+                  </pic:spPr>
+                </pic:pic>
+              </a:graphicData>
+            </a:graphic>
+          </wp:inline>
+        </w:drawing>
+      </w:r>
+    </w:p>
+    <w:p>
+      <w:pPr>
+        <w:spacing w:line="360" w:lineRule="auto"/>
+        <w:rPr>
+          <w:rFonts w:ascii="Arial" w:hAnsi="Arial" w:cs="Arial"/>
+        </w:rPr>
+      </w:pPr>
+    </w:p>
+    <w:p>
+      <w:pPr>
+        <w:pStyle w:val="Ttulo4"/>
+        <w:spacing w:line="360" w:lineRule="auto"/>
+        <w:rPr>
+          <w:rFonts w:ascii="Arial" w:hAnsi="Arial" w:cs="Arial"/>
+        </w:rPr>
+      </w:pPr>
+      <w:r>
+        <w:rPr>
+          <w:rFonts w:ascii="Arial" w:hAnsi="Arial" w:cs="Arial"/>
+        </w:rPr>
+        <w:lastRenderedPageBreak/>
+        <w:t>3.3.5 Cancelar Agendamentos</w:t>
+      </w:r>
+    </w:p>
+    <w:p>
+      <w:pPr>
+        <w:spacing w:line="360" w:lineRule="auto"/>
+        <w:rPr>
+          <w:rFonts w:ascii="Arial" w:hAnsi="Arial" w:cs="Arial"/>
+        </w:rPr>
+      </w:pPr>
+      <w:r>
+        <w:rPr>
+          <w:rFonts w:ascii="Arial" w:hAnsi="Arial" w:cs="Arial"/>
+          <w:b/>
+          <w:bCs/>
+          <w:noProof/>
+          <w:sz w:val="24"/>
+          <w:szCs w:val="24"/>
+        </w:rPr>
+        <w:drawing>
+          <wp:inline distT="0" distB="0" distL="0" distR="0" wp14:anchorId="22B19B22" wp14:editId="12992D7D">
+            <wp:extent cx="5748655" cy="4309745"/>
+            <wp:effectExtent l="0" t="0" r="4445" b="0"/>
+            <wp:docPr id="137004924" name="Imagem 9"/>
+            <wp:cNvGraphicFramePr>
+              <a:graphicFrameLocks xmlns:a="http://schemas.openxmlformats.org/drawingml/2006/main" noChangeAspect="1"/>
+            </wp:cNvGraphicFramePr>
+            <a:graphic xmlns:a="http://schemas.openxmlformats.org/drawingml/2006/main">
+              <a:graphicData uri="http://schemas.openxmlformats.org/drawingml/2006/picture">
+                <pic:pic xmlns:pic="http://schemas.openxmlformats.org/drawingml/2006/picture">
+                  <pic:nvPicPr>
+                    <pic:cNvPr id="0" name="Picture 9"/>
+                    <pic:cNvPicPr>
+                      <a:picLocks noChangeAspect="1" noChangeArrowheads="1"/>
+                    </pic:cNvPicPr>
+                  </pic:nvPicPr>
+                  <pic:blipFill>
+                    <a:blip r:embed="rId15" cstate="print">
+                      <a:extLst>
+                        <a:ext uri="{28A0092B-C50C-407E-A947-70E740481C1C}">
+                          <a14:useLocalDpi xmlns:a14="http://schemas.microsoft.com/office/drawing/2010/main" val="0"/>
+                        </a:ext>
+                      </a:extLst>
+                    </a:blip>
+                    <a:srcRect/>
+                    <a:stretch>
+                      <a:fillRect/>
+                    </a:stretch>
+                  </pic:blipFill>
+                  <pic:spPr bwMode="auto">
+                    <a:xfrm rot="10800000">
+                      <a:off x="0" y="0"/>
+                      <a:ext cx="5748655" cy="4309745"/>
+                    </a:xfrm>
+                    <a:prstGeom prst="rect">
+                      <a:avLst/>
+                    </a:prstGeom>
+                    <a:noFill/>
+                    <a:ln>
+                      <a:noFill/>
+                    </a:ln>
+                  </pic:spPr>
+                </pic:pic>
+              </a:graphicData>
+            </a:graphic>
+          </wp:inline>
+        </w:drawing>
+      </w:r>
+      <w:r>
+        <w:rPr>
+          <w:rFonts w:ascii="Arial" w:hAnsi="Arial" w:cs="Arial"/>
+          <w:b/>
+          <w:bCs/>
+          <w:noProof/>
+          <w:sz w:val="24"/>
+          <w:szCs w:val="24"/>
+        </w:rPr>
+        <w:drawing>
+          <wp:inline distT="0" distB="0" distL="0" distR="0" wp14:anchorId="62B889B9" wp14:editId="5F502761">
+            <wp:extent cx="5748655" cy="3283889"/>
+            <wp:effectExtent l="0" t="0" r="4445" b="0"/>
+            <wp:docPr id="1677084926" name="Imagem 12"/>
+            <wp:cNvGraphicFramePr>
+              <a:graphicFrameLocks xmlns:a="http://schemas.openxmlformats.org/drawingml/2006/main" noChangeAspect="1"/>
+            </wp:cNvGraphicFramePr>
+            <a:graphic xmlns:a="http://schemas.openxmlformats.org/drawingml/2006/main">
+              <a:graphicData uri="http://schemas.openxmlformats.org/drawingml/2006/picture">
+                <pic:pic xmlns:pic="http://schemas.openxmlformats.org/drawingml/2006/picture">
+                  <pic:nvPicPr>
+                    <pic:cNvPr id="0" name="Picture 12"/>
+                    <pic:cNvPicPr>
+                      <a:picLocks noChangeAspect="1" noChangeArrowheads="1"/>
+                    </pic:cNvPicPr>
+                  </pic:nvPicPr>
+                  <pic:blipFill>
+                    <a:blip r:embed="rId16" cstate="print">
+                      <a:extLst>
+                        <a:ext uri="{28A0092B-C50C-407E-A947-70E740481C1C}">
+                          <a14:useLocalDpi xmlns:a14="http://schemas.microsoft.com/office/drawing/2010/main" val="0"/>
+                        </a:ext>
+                      </a:extLst>
+                    </a:blip>
+                    <a:srcRect/>
+                    <a:stretch>
+                      <a:fillRect/>
+                    </a:stretch>
+                  </pic:blipFill>
+                  <pic:spPr bwMode="auto">
+                    <a:xfrm rot="10800000">
+                      <a:off x="0" y="0"/>
+                      <a:ext cx="5755658" cy="3287889"/>
+                    </a:xfrm>
+                    <a:prstGeom prst="rect">
+                      <a:avLst/>
+                    </a:prstGeom>
+                    <a:noFill/>
+                    <a:ln>
+                      <a:noFill/>
+                    </a:ln>
+                  </pic:spPr>
+                </pic:pic>
+              </a:graphicData>
+            </a:graphic>
+          </wp:inline>
+        </w:drawing>
+      </w:r>
+    </w:p>
+    <w:p>
+      <w:pPr>
+        <w:spacing w:line="360" w:lineRule="auto"/>
+        <w:rPr>
+          <w:rFonts w:ascii="Arial" w:hAnsi="Arial" w:cs="Arial"/>
+        </w:rPr>
+      </w:pPr>
+      <w:r>
+        <w:rPr>
+          <w:rFonts w:ascii="Arial" w:hAnsi="Arial" w:cs="Arial"/>
+        </w:rPr>
         <w:br w:type="page"/>
       </w:r>
     </w:p>
@@ -5016,7 +5872,6 @@
           <w:szCs w:val="24"/>
         </w:rPr>
       </w:pPr>
-      <w:bookmarkStart w:id="18" w:name="_Toc209170651"/>
       <w:r>
         <w:rPr>
           <w:rFonts w:ascii="Arial" w:hAnsi="Arial" w:cs="Arial"/>
@@ -5028,9 +5883,9 @@
       <w:bookmarkEnd w:id="18"/>
     </w:p>
     <w:sectPr>
-      <w:headerReference w:type="default" r:id="rId11"/>
-      <w:footerReference w:type="even" r:id="rId12"/>
-      <w:footerReference w:type="default" r:id="rId13"/>
+      <w:headerReference w:type="default" r:id="rId17"/>
+      <w:footerReference w:type="even" r:id="rId18"/>
+      <w:footerReference w:type="default" r:id="rId19"/>
       <w:pgSz w:w="11906" w:h="16838"/>
       <w:pgMar w:top="1701" w:right="1134" w:bottom="1134" w:left="1701" w:header="720" w:footer="720" w:gutter="0"/>
       <w:pgNumType w:start="2"/>
@@ -5241,9 +6096,9 @@
 <w:numbering xmlns:wpc="http://schemas.microsoft.com/office/word/2010/wordprocessingCanvas" xmlns:cx="http://schemas.microsoft.com/office/drawing/2014/chartex" xmlns:cx1="http://schemas.microsoft.com/office/drawing/2015/9/8/chartex" xmlns:cx2="http://schemas.microsoft.com/office/drawing/2015/10/21/chartex" xmlns:cx3="http://schemas.microsoft.com/office/drawing/2016/5/9/chartex" xmlns:cx4="http://schemas.microsoft.com/office/drawing/2016/5/10/chartex" xmlns:cx5="http://schemas.microsoft.com/office/drawing/2016/5/11/chartex" xmlns:cx6="http://schemas.microsoft.com/office/drawing/2016/5/12/chartex" xmlns:cx7="http://schemas.microsoft.com/office/drawing/2016/5/13/chartex" xmlns:cx8="http://schemas.microsoft.com/office/drawing/2016/5/14/chartex" xmlns:mc="http://schemas.openxmlformats.org/markup-compatibility/2006" xmlns:aink="http://schemas.microsoft.com/office/drawing/2016/ink" xmlns:am3d="http://schemas.microsoft.com/office/drawing/2017/model3d" xmlns:o="urn:schemas-microsoft-com:office:office" xmlns:oel="http://schemas.microsoft.com/office/2019/extlst" xmlns:r="http://schemas.openxmlformats.org/officeDocument/2006/relationships" xmlns:m="http://schemas.openxmlformats.org/officeDocument/2006/math" xmlns:v="urn:schemas-microsoft-com:vml" xmlns:wp14="http://schemas.microsoft.com/office/word/2010/wordprocessingDrawing" xmlns:wp="http://schemas.openxmlformats.org/drawingml/2006/wordprocessingDrawing" xmlns:w10="urn:schemas-microsoft-com:office:word" xmlns:w="http://schemas.openxmlformats.org/wordprocessingml/2006/main" xmlns:w14="http://schemas.microsoft.com/office/word/2010/wordml" xmlns:w15="http://schemas.microsoft.com/office/word/2012/wordml" xmlns:w16cex="http://schemas.microsoft.com/office/word/2018/wordml/cex" xmlns:w16cid="http://schemas.microsoft.com/office/word/2016/wordml/cid" xmlns:w16="http://schemas.microsoft.com/office/word/2018/wordml" xmlns:w16du="http://schemas.microsoft.com/office/word/2023/wordml/word16du" xmlns:w16sdtdh="http://schemas.microsoft.com/office/word/2020/wordml/sdtdatahash" xmlns:w16sdtfl="http://schemas.microsoft.com/office/word/2024/wordml/sdtformatlock" xmlns:w16se="http://schemas.microsoft.com/office/word/2015/wordml/symex" xmlns:wpg="http://schemas.microsoft.com/office/word/2010/wordprocessingGroup" xmlns:wpi="http://schemas.microsoft.com/office/word/2010/wordprocessingInk" xmlns:wne="http://schemas.microsoft.com/office/word/2006/wordml" xmlns:wps="http://schemas.microsoft.com/office/word/2010/wordprocessingShape" mc:Ignorable="w14 w15 w16se w16cid w16 w16cex w16sdtdh w16sdtfl w16du wp14">
   <w:abstractNum w:abstractNumId="0" w15:restartNumberingAfterBreak="0">
     <w:nsid w:val="08D6323D"/>
-    <w:multiLevelType w:val="hybridMultilevel"/>
-    <w:tmpl w:val="E95C2218"/>
-    <w:lvl w:ilvl="0" w:tplc="C36A3FE0">
+    <w:multiLevelType w:val="multilevel"/>
+    <w:tmpl w:val="3E76C850"/>
+    <w:lvl w:ilvl="0">
       <w:start w:val="1"/>
       <w:numFmt w:val="decimal"/>
       <w:lvlText w:val="%1"/>
@@ -5255,77 +6110,109 @@
         <w:rFonts w:hint="default"/>
       </w:rPr>
     </w:lvl>
-    <w:lvl w:ilvl="1" w:tplc="04160019" w:tentative="1">
-      <w:start w:val="1"/>
-      <w:numFmt w:val="lowerLetter"/>
-      <w:lvlText w:val="%2."/>
-      <w:lvlJc w:val="left"/>
-      <w:pPr>
-        <w:ind w:left="1440" w:hanging="360"/>
-      </w:pPr>
-    </w:lvl>
-    <w:lvl w:ilvl="2" w:tplc="0416001B" w:tentative="1">
-      <w:start w:val="1"/>
-      <w:numFmt w:val="lowerRoman"/>
-      <w:lvlText w:val="%3."/>
-      <w:lvlJc w:val="right"/>
-      <w:pPr>
-        <w:ind w:left="2160" w:hanging="180"/>
-      </w:pPr>
-    </w:lvl>
-    <w:lvl w:ilvl="3" w:tplc="0416000F" w:tentative="1">
-      <w:start w:val="1"/>
+    <w:lvl w:ilvl="1">
+      <w:start w:val="3"/>
       <w:numFmt w:val="decimal"/>
-      <w:lvlText w:val="%4."/>
-      <w:lvlJc w:val="left"/>
-      <w:pPr>
-        <w:ind w:left="2880" w:hanging="360"/>
-      </w:pPr>
-    </w:lvl>
-    <w:lvl w:ilvl="4" w:tplc="04160019" w:tentative="1">
-      <w:start w:val="1"/>
-      <w:numFmt w:val="lowerLetter"/>
-      <w:lvlText w:val="%5."/>
-      <w:lvlJc w:val="left"/>
-      <w:pPr>
-        <w:ind w:left="3600" w:hanging="360"/>
-      </w:pPr>
-    </w:lvl>
-    <w:lvl w:ilvl="5" w:tplc="0416001B" w:tentative="1">
-      <w:start w:val="1"/>
-      <w:numFmt w:val="lowerRoman"/>
-      <w:lvlText w:val="%6."/>
-      <w:lvlJc w:val="right"/>
-      <w:pPr>
-        <w:ind w:left="4320" w:hanging="180"/>
-      </w:pPr>
-    </w:lvl>
-    <w:lvl w:ilvl="6" w:tplc="0416000F" w:tentative="1">
+      <w:isLgl/>
+      <w:lvlText w:val="%1.%2."/>
+      <w:lvlJc w:val="left"/>
+      <w:pPr>
+        <w:ind w:left="720" w:hanging="360"/>
+      </w:pPr>
+      <w:rPr>
+        <w:rFonts w:hint="default"/>
+      </w:rPr>
+    </w:lvl>
+    <w:lvl w:ilvl="2">
       <w:start w:val="1"/>
       <w:numFmt w:val="decimal"/>
-      <w:lvlText w:val="%7."/>
-      <w:lvlJc w:val="left"/>
-      <w:pPr>
-        <w:ind w:left="5040" w:hanging="360"/>
-      </w:pPr>
-    </w:lvl>
-    <w:lvl w:ilvl="7" w:tplc="04160019" w:tentative="1">
-      <w:start w:val="1"/>
-      <w:numFmt w:val="lowerLetter"/>
-      <w:lvlText w:val="%8."/>
-      <w:lvlJc w:val="left"/>
-      <w:pPr>
-        <w:ind w:left="5760" w:hanging="360"/>
-      </w:pPr>
-    </w:lvl>
-    <w:lvl w:ilvl="8" w:tplc="0416001B" w:tentative="1">
-      <w:start w:val="1"/>
-      <w:numFmt w:val="lowerRoman"/>
-      <w:lvlText w:val="%9."/>
-      <w:lvlJc w:val="right"/>
-      <w:pPr>
-        <w:ind w:left="6480" w:hanging="180"/>
-      </w:pPr>
+      <w:isLgl/>
+      <w:lvlText w:val="%1.%2.%3."/>
+      <w:lvlJc w:val="left"/>
+      <w:pPr>
+        <w:ind w:left="1080" w:hanging="720"/>
+      </w:pPr>
+      <w:rPr>
+        <w:rFonts w:hint="default"/>
+      </w:rPr>
+    </w:lvl>
+    <w:lvl w:ilvl="3">
+      <w:start w:val="1"/>
+      <w:numFmt w:val="decimal"/>
+      <w:isLgl/>
+      <w:lvlText w:val="%1.%2.%3.%4."/>
+      <w:lvlJc w:val="left"/>
+      <w:pPr>
+        <w:ind w:left="1080" w:hanging="720"/>
+      </w:pPr>
+      <w:rPr>
+        <w:rFonts w:hint="default"/>
+      </w:rPr>
+    </w:lvl>
+    <w:lvl w:ilvl="4">
+      <w:start w:val="1"/>
+      <w:numFmt w:val="decimal"/>
+      <w:isLgl/>
+      <w:lvlText w:val="%1.%2.%3.%4.%5."/>
+      <w:lvlJc w:val="left"/>
+      <w:pPr>
+        <w:ind w:left="1440" w:hanging="1080"/>
+      </w:pPr>
+      <w:rPr>
+        <w:rFonts w:hint="default"/>
+      </w:rPr>
+    </w:lvl>
+    <w:lvl w:ilvl="5">
+      <w:start w:val="1"/>
+      <w:numFmt w:val="decimal"/>
+      <w:isLgl/>
+      <w:lvlText w:val="%1.%2.%3.%4.%5.%6."/>
+      <w:lvlJc w:val="left"/>
+      <w:pPr>
+        <w:ind w:left="1440" w:hanging="1080"/>
+      </w:pPr>
+      <w:rPr>
+        <w:rFonts w:hint="default"/>
+      </w:rPr>
+    </w:lvl>
+    <w:lvl w:ilvl="6">
+      <w:start w:val="1"/>
+      <w:numFmt w:val="decimal"/>
+      <w:isLgl/>
+      <w:lvlText w:val="%1.%2.%3.%4.%5.%6.%7."/>
+      <w:lvlJc w:val="left"/>
+      <w:pPr>
+        <w:ind w:left="1800" w:hanging="1440"/>
+      </w:pPr>
+      <w:rPr>
+        <w:rFonts w:hint="default"/>
+      </w:rPr>
+    </w:lvl>
+    <w:lvl w:ilvl="7">
+      <w:start w:val="1"/>
+      <w:numFmt w:val="decimal"/>
+      <w:isLgl/>
+      <w:lvlText w:val="%1.%2.%3.%4.%5.%6.%7.%8."/>
+      <w:lvlJc w:val="left"/>
+      <w:pPr>
+        <w:ind w:left="1800" w:hanging="1440"/>
+      </w:pPr>
+      <w:rPr>
+        <w:rFonts w:hint="default"/>
+      </w:rPr>
+    </w:lvl>
+    <w:lvl w:ilvl="8">
+      <w:start w:val="1"/>
+      <w:numFmt w:val="decimal"/>
+      <w:isLgl/>
+      <w:lvlText w:val="%1.%2.%3.%4.%5.%6.%7.%8.%9."/>
+      <w:lvlJc w:val="left"/>
+      <w:pPr>
+        <w:ind w:left="2160" w:hanging="1800"/>
+      </w:pPr>
+      <w:rPr>
+        <w:rFonts w:hint="default"/>
+      </w:rPr>
     </w:lvl>
   </w:abstractNum>
   <w:abstractNum w:abstractNumId="1" w15:restartNumberingAfterBreak="0">
@@ -6898,7 +7785,6 @@
     <w:basedOn w:val="Normal"/>
     <w:next w:val="Normal"/>
     <w:uiPriority w:val="9"/>
-    <w:semiHidden/>
     <w:unhideWhenUsed/>
     <w:qFormat/>
     <w:pPr>

</xml_diff>